<commit_message>
updated instructions and interview
</commit_message>
<xml_diff>
--- a/docassemble/DebtCollectorLetter/data/templates/debt_collector_letter_instructions.docx
+++ b/docassemble/DebtCollectorLetter/data/templates/debt_collector_letter_instructions.docx
@@ -6,34 +6,29 @@
       <w:pPr>
         <w:rPr>
           <w:rFonts w:ascii="Muli" w:hAnsi="Muli"/>
-          <w:b/>
-          <w:bCs/>
-          <w:sz w:val="40"/>
-          <w:szCs w:val="40"/>
+          <w:sz w:val="16"/>
+          <w:szCs w:val="16"/>
         </w:rPr>
       </w:pPr>
       <w:r>
         <w:rPr>
-          <w:rFonts w:ascii="Muli" w:hAnsi="Muli"/>
-          <w:b/>
-          <w:bCs/>
           <w:noProof/>
           <w:sz w:val="24"/>
           <w:szCs w:val="24"/>
         </w:rPr>
         <w:drawing>
-          <wp:anchor distT="0" distB="0" distL="114300" distR="114300" simplePos="0" relativeHeight="251658240" behindDoc="0" locked="0" layoutInCell="1" allowOverlap="1" wp14:anchorId="577F4020" wp14:editId="444A4478">
+          <wp:anchor distT="0" distB="0" distL="114300" distR="114300" simplePos="0" relativeHeight="251659264" behindDoc="1" locked="0" layoutInCell="1" allowOverlap="1" wp14:anchorId="3C47F6C8" wp14:editId="7D7E5DDF">
             <wp:simplePos x="0" y="0"/>
             <wp:positionH relativeFrom="margin">
               <wp:align>right</wp:align>
             </wp:positionH>
             <wp:positionV relativeFrom="paragraph">
-              <wp:posOffset>0</wp:posOffset>
+              <wp:posOffset>13334</wp:posOffset>
             </wp:positionV>
-            <wp:extent cx="2047875" cy="1160780"/>
-            <wp:effectExtent l="0" t="0" r="0" b="0"/>
-            <wp:wrapSquare wrapText="bothSides"/>
-            <wp:docPr id="273292877" name="Picture 1" descr="ILAO logo"/>
+            <wp:extent cx="1385174" cy="778529"/>
+            <wp:effectExtent l="0" t="0" r="5715" b="2540"/>
+            <wp:wrapNone/>
+            <wp:docPr id="1" name="Picture 1"/>
             <wp:cNvGraphicFramePr>
               <a:graphicFrameLocks xmlns:a="http://schemas.openxmlformats.org/drawingml/2006/main" noChangeAspect="1"/>
             </wp:cNvGraphicFramePr>
@@ -41,7 +36,7 @@
               <a:graphicData uri="http://schemas.openxmlformats.org/drawingml/2006/picture">
                 <pic:pic xmlns:pic="http://schemas.openxmlformats.org/drawingml/2006/picture">
                   <pic:nvPicPr>
-                    <pic:cNvPr id="273292877" name="Picture 1" descr="ILAO logo"/>
+                    <pic:cNvPr id="1" name="Picture 1"/>
                     <pic:cNvPicPr/>
                   </pic:nvPicPr>
                   <pic:blipFill>
@@ -59,7 +54,7 @@
                   <pic:spPr>
                     <a:xfrm>
                       <a:off x="0" y="0"/>
-                      <a:ext cx="2047875" cy="1160780"/>
+                      <a:ext cx="1385174" cy="778529"/>
                     </a:xfrm>
                     <a:prstGeom prst="rect">
                       <a:avLst/>
@@ -68,20 +63,18 @@
                 </pic:pic>
               </a:graphicData>
             </a:graphic>
+            <wp14:sizeRelH relativeFrom="margin">
+              <wp14:pctWidth>0</wp14:pctWidth>
+            </wp14:sizeRelH>
+            <wp14:sizeRelV relativeFrom="margin">
+              <wp14:pctHeight>0</wp14:pctHeight>
+            </wp14:sizeRelV>
           </wp:anchor>
         </w:drawing>
       </w:r>
-      <w:r>
-        <w:rPr>
-          <w:rFonts w:ascii="Muli" w:hAnsi="Muli"/>
-          <w:b/>
-          <w:bCs/>
-          <w:sz w:val="24"/>
-          <w:szCs w:val="24"/>
-        </w:rPr>
-        <w:t xml:space="preserve"> </w:t>
-      </w:r>
-      <w:r>
+    </w:p>
+    <w:p>
+      <w:pPr>
         <w:rPr>
           <w:rFonts w:ascii="Muli" w:hAnsi="Muli"/>
           <w:b/>
@@ -89,8 +82,7 @@
           <w:sz w:val="40"/>
           <w:szCs w:val="40"/>
         </w:rPr>
-        <w:t>Debt collector</w:t>
-      </w:r>
+      </w:pPr>
       <w:r>
         <w:rPr>
           <w:rFonts w:ascii="Muli" w:hAnsi="Muli"/>
@@ -99,7 +91,7 @@
           <w:sz w:val="40"/>
           <w:szCs w:val="40"/>
         </w:rPr>
-        <w:t xml:space="preserve"> letter</w:t>
+        <w:t>Debt collector</w:t>
       </w:r>
       <w:r>
         <w:rPr>
@@ -109,38 +101,7 @@
           <w:sz w:val="40"/>
           <w:szCs w:val="40"/>
         </w:rPr>
-        <w:tab/>
-      </w:r>
-      <w:r>
-        <w:rPr>
-          <w:rFonts w:ascii="Muli" w:hAnsi="Muli"/>
-          <w:b/>
-          <w:bCs/>
-          <w:sz w:val="40"/>
-          <w:szCs w:val="40"/>
-        </w:rPr>
-        <w:tab/>
-      </w:r>
-      <w:r>
-        <w:rPr>
-          <w:rFonts w:ascii="Muli" w:hAnsi="Muli"/>
-          <w:b/>
-          <w:bCs/>
-          <w:sz w:val="40"/>
-          <w:szCs w:val="40"/>
-        </w:rPr>
-        <w:tab/>
-      </w:r>
-      <w:r>
-        <w:rPr>
-          <w:rFonts w:ascii="Muli" w:hAnsi="Muli"/>
-          <w:b/>
-          <w:bCs/>
-          <w:sz w:val="40"/>
-          <w:szCs w:val="40"/>
-        </w:rPr>
-        <w:tab/>
-        <w:t xml:space="preserve">       </w:t>
+        <w:t xml:space="preserve"> letter</w:t>
       </w:r>
     </w:p>
     <w:p>
@@ -150,8 +111,8 @@
         </w:pBdr>
         <w:rPr>
           <w:rFonts w:ascii="Muli" w:hAnsi="Muli"/>
-          <w:sz w:val="28"/>
-          <w:szCs w:val="28"/>
+          <w:sz w:val="20"/>
+          <w:szCs w:val="20"/>
         </w:rPr>
       </w:pPr>
     </w:p>
@@ -179,8 +140,8 @@
       <w:pPr>
         <w:rPr>
           <w:rFonts w:ascii="Muli" w:hAnsi="Muli"/>
-          <w:sz w:val="28"/>
-          <w:szCs w:val="28"/>
+          <w:sz w:val="16"/>
+          <w:szCs w:val="16"/>
         </w:rPr>
       </w:pPr>
     </w:p>
@@ -334,20 +295,17 @@
           </w:tcPr>
           <w:p>
             <w:pPr>
+              <w:pStyle w:val="ListParagraph"/>
+              <w:numPr>
+                <w:ilvl w:val="0"/>
+                <w:numId w:val="2"/>
+              </w:numPr>
               <w:rPr>
                 <w:rFonts w:ascii="Muli" w:hAnsi="Muli"/>
                 <w:sz w:val="28"/>
                 <w:szCs w:val="28"/>
               </w:rPr>
             </w:pPr>
-            <w:r>
-              <w:rPr>
-                <w:rFonts w:ascii="Muli" w:hAnsi="Muli"/>
-                <w:sz w:val="28"/>
-                <w:szCs w:val="28"/>
-              </w:rPr>
-              <w:t xml:space="preserve">1. </w:t>
-            </w:r>
             <w:r>
               <w:rPr>
                 <w:rFonts w:ascii="Muli" w:hAnsi="Muli"/>
@@ -447,20 +405,17 @@
           </w:tcPr>
           <w:p>
             <w:pPr>
+              <w:pStyle w:val="ListParagraph"/>
+              <w:numPr>
+                <w:ilvl w:val="0"/>
+                <w:numId w:val="2"/>
+              </w:numPr>
               <w:rPr>
                 <w:rFonts w:ascii="Muli" w:hAnsi="Muli"/>
                 <w:sz w:val="28"/>
                 <w:szCs w:val="28"/>
               </w:rPr>
             </w:pPr>
-            <w:r>
-              <w:rPr>
-                <w:rFonts w:ascii="Muli" w:hAnsi="Muli"/>
-                <w:sz w:val="28"/>
-                <w:szCs w:val="28"/>
-              </w:rPr>
-              <w:t xml:space="preserve">2. </w:t>
-            </w:r>
             <w:r>
               <w:rPr>
                 <w:rFonts w:ascii="Muli" w:hAnsi="Muli"/>
@@ -483,18 +438,7 @@
                 <w:sz w:val="28"/>
                 <w:szCs w:val="28"/>
               </w:rPr>
-              <w:t>.</w:t>
-            </w:r>
-            <w:r>
-              <w:t xml:space="preserve"> </w:t>
-            </w:r>
-            <w:r>
-              <w:rPr>
-                <w:rFonts w:ascii="Muli" w:hAnsi="Muli"/>
-                <w:sz w:val="28"/>
-                <w:szCs w:val="28"/>
-              </w:rPr>
-              <w:t xml:space="preserve">If you dispute the debt, be sure to attach any paperwork that supports your position. </w:t>
+              <w:t>. If you dispute the debt, be sure to attach any paperwork that supports your position.</w:t>
             </w:r>
           </w:p>
         </w:tc>
@@ -587,20 +531,17 @@
           </w:tcPr>
           <w:p>
             <w:pPr>
+              <w:pStyle w:val="ListParagraph"/>
+              <w:numPr>
+                <w:ilvl w:val="0"/>
+                <w:numId w:val="2"/>
+              </w:numPr>
               <w:rPr>
                 <w:rFonts w:ascii="Muli" w:hAnsi="Muli"/>
                 <w:sz w:val="28"/>
                 <w:szCs w:val="28"/>
               </w:rPr>
             </w:pPr>
-            <w:r>
-              <w:rPr>
-                <w:rFonts w:ascii="Muli" w:hAnsi="Muli"/>
-                <w:sz w:val="28"/>
-                <w:szCs w:val="28"/>
-              </w:rPr>
-              <w:t xml:space="preserve">3. </w:t>
-            </w:r>
             <w:r>
               <w:rPr>
                 <w:rFonts w:ascii="Muli" w:hAnsi="Muli"/>
@@ -699,6 +640,11 @@
           </w:tcPr>
           <w:p>
             <w:pPr>
+              <w:pStyle w:val="ListParagraph"/>
+              <w:numPr>
+                <w:ilvl w:val="0"/>
+                <w:numId w:val="2"/>
+              </w:numPr>
               <w:rPr>
                 <w:rFonts w:ascii="Muli" w:hAnsi="Muli"/>
                 <w:sz w:val="28"/>
@@ -711,7 +657,7 @@
                 <w:sz w:val="28"/>
                 <w:szCs w:val="28"/>
               </w:rPr>
-              <w:t xml:space="preserve">4. </w:t>
+              <w:t>Send</w:t>
             </w:r>
             <w:r>
               <w:rPr>
@@ -719,7 +665,7 @@
                 <w:sz w:val="28"/>
                 <w:szCs w:val="28"/>
               </w:rPr>
-              <w:t>Mail the letter</w:t>
+              <w:t xml:space="preserve"> the letter to the debt collector</w:t>
             </w:r>
             <w:r>
               <w:rPr>
@@ -727,103 +673,7 @@
                 <w:sz w:val="28"/>
                 <w:szCs w:val="28"/>
               </w:rPr>
-              <w:t xml:space="preserve"> and any attachments</w:t>
-            </w:r>
-            <w:r>
-              <w:rPr>
-                <w:rFonts w:ascii="Muli" w:hAnsi="Muli"/>
-                <w:sz w:val="28"/>
-                <w:szCs w:val="28"/>
-              </w:rPr>
-              <w:t xml:space="preserve"> to the debt collector.</w:t>
-            </w:r>
-            <w:r>
-              <w:rPr>
-                <w:rFonts w:ascii="Muli" w:hAnsi="Muli"/>
-                <w:sz w:val="28"/>
-                <w:szCs w:val="28"/>
-              </w:rPr>
-              <w:t xml:space="preserve"> Do not </w:t>
-            </w:r>
-            <w:proofErr w:type="gramStart"/>
-            <w:r>
-              <w:rPr>
-                <w:rFonts w:ascii="Muli" w:hAnsi="Muli"/>
-                <w:sz w:val="28"/>
-                <w:szCs w:val="28"/>
-              </w:rPr>
-              <w:t>mail</w:t>
-            </w:r>
-            <w:proofErr w:type="gramEnd"/>
-            <w:r>
-              <w:rPr>
-                <w:rFonts w:ascii="Muli" w:hAnsi="Muli"/>
-                <w:sz w:val="28"/>
-                <w:szCs w:val="28"/>
-              </w:rPr>
-              <w:t xml:space="preserve"> these instructions.</w:t>
-            </w:r>
-          </w:p>
-          <w:p>
-            <w:pPr>
-              <w:rPr>
-                <w:rFonts w:ascii="Muli" w:hAnsi="Muli"/>
-                <w:sz w:val="28"/>
-                <w:szCs w:val="28"/>
-              </w:rPr>
-            </w:pPr>
-          </w:p>
-          <w:p>
-            <w:pPr>
-              <w:rPr>
-                <w:rFonts w:ascii="Muli" w:hAnsi="Muli"/>
-                <w:sz w:val="28"/>
-                <w:szCs w:val="28"/>
-              </w:rPr>
-            </w:pPr>
-            <w:r>
-              <w:rPr>
-                <w:rFonts w:ascii="Muli" w:hAnsi="Muli"/>
-                <w:b/>
-                <w:bCs/>
-                <w:sz w:val="24"/>
-                <w:szCs w:val="24"/>
-              </w:rPr>
-              <w:t>Note:</w:t>
-            </w:r>
-            <w:r>
-              <w:rPr>
-                <w:rFonts w:ascii="Muli" w:hAnsi="Muli"/>
-                <w:sz w:val="24"/>
-                <w:szCs w:val="24"/>
-              </w:rPr>
-              <w:t xml:space="preserve"> </w:t>
-            </w:r>
-            <w:r>
-              <w:rPr>
-                <w:rFonts w:ascii="Muli" w:hAnsi="Muli"/>
-                <w:sz w:val="24"/>
-                <w:szCs w:val="24"/>
-              </w:rPr>
-              <w:t xml:space="preserve">It is recommended that you send the letter as </w:t>
-            </w:r>
-            <w:proofErr w:type="gramStart"/>
-            <w:r>
-              <w:rPr>
-                <w:rFonts w:ascii="Muli" w:hAnsi="Muli"/>
-                <w:sz w:val="24"/>
-                <w:szCs w:val="24"/>
-              </w:rPr>
-              <w:t>Certified</w:t>
-            </w:r>
-            <w:proofErr w:type="gramEnd"/>
-            <w:r>
-              <w:rPr>
-                <w:rFonts w:ascii="Muli" w:hAnsi="Muli"/>
-                <w:sz w:val="24"/>
-                <w:szCs w:val="24"/>
-              </w:rPr>
-              <w:t xml:space="preserve"> Mail. That way, you can see when it was delivered or that a delivery attempt was made. You can purchase Certified Mail at your Post Office.</w:t>
+              <w:t>. See below for important information about making a record of receipt.</w:t>
             </w:r>
           </w:p>
         </w:tc>
@@ -838,6 +688,127 @@
           <w:szCs w:val="16"/>
         </w:rPr>
       </w:pPr>
+    </w:p>
+    <w:p>
+      <w:pPr>
+        <w:spacing w:after="240"/>
+        <w:rPr>
+          <w:rFonts w:ascii="Muli" w:hAnsi="Muli"/>
+          <w:sz w:val="28"/>
+          <w:szCs w:val="28"/>
+        </w:rPr>
+      </w:pPr>
+      <w:r>
+        <w:rPr>
+          <w:rFonts w:ascii="Muli" w:hAnsi="Muli"/>
+          <w:b/>
+          <w:bCs/>
+          <w:sz w:val="28"/>
+          <w:szCs w:val="28"/>
+        </w:rPr>
+        <w:t>Note:</w:t>
+      </w:r>
+      <w:r>
+        <w:rPr>
+          <w:rFonts w:ascii="Muli" w:hAnsi="Muli"/>
+          <w:sz w:val="28"/>
+          <w:szCs w:val="28"/>
+        </w:rPr>
+        <w:t xml:space="preserve"> </w:t>
+      </w:r>
+      <w:r>
+        <w:rPr>
+          <w:rFonts w:ascii="Muli" w:hAnsi="Muli"/>
+          <w:sz w:val="28"/>
+          <w:szCs w:val="28"/>
+        </w:rPr>
+        <w:t xml:space="preserve">Send your letter </w:t>
+      </w:r>
+      <w:r>
+        <w:rPr>
+          <w:rFonts w:ascii="Muli" w:hAnsi="Muli"/>
+          <w:sz w:val="28"/>
+          <w:szCs w:val="28"/>
+        </w:rPr>
+        <w:t>by using</w:t>
+      </w:r>
+      <w:r>
+        <w:rPr>
+          <w:rFonts w:ascii="Muli" w:hAnsi="Muli"/>
+          <w:sz w:val="28"/>
+          <w:szCs w:val="28"/>
+        </w:rPr>
+        <w:t xml:space="preserve"> one of these methods to create a record of receipt:</w:t>
+      </w:r>
+    </w:p>
+    <w:p>
+      <w:pPr>
+        <w:pStyle w:val="ListParagraph"/>
+        <w:numPr>
+          <w:ilvl w:val="0"/>
+          <w:numId w:val="3"/>
+        </w:numPr>
+        <w:spacing w:after="240"/>
+        <w:rPr>
+          <w:rFonts w:ascii="Muli" w:hAnsi="Muli"/>
+          <w:sz w:val="28"/>
+          <w:szCs w:val="28"/>
+        </w:rPr>
+      </w:pPr>
+      <w:r>
+        <w:rPr>
+          <w:rFonts w:ascii="Muli" w:hAnsi="Muli"/>
+          <w:sz w:val="28"/>
+          <w:szCs w:val="28"/>
+        </w:rPr>
+        <w:t>Fax,</w:t>
+      </w:r>
+    </w:p>
+    <w:p>
+      <w:pPr>
+        <w:pStyle w:val="ListParagraph"/>
+        <w:numPr>
+          <w:ilvl w:val="0"/>
+          <w:numId w:val="3"/>
+        </w:numPr>
+        <w:spacing w:after="240"/>
+        <w:rPr>
+          <w:rFonts w:ascii="Muli" w:hAnsi="Muli"/>
+          <w:sz w:val="28"/>
+          <w:szCs w:val="28"/>
+        </w:rPr>
+      </w:pPr>
+      <w:r>
+        <w:rPr>
+          <w:rFonts w:ascii="Muli" w:hAnsi="Muli"/>
+          <w:sz w:val="28"/>
+          <w:szCs w:val="28"/>
+        </w:rPr>
+        <w:t>Email to the address the creditor stated could be used to receive letters, or</w:t>
+      </w:r>
+    </w:p>
+    <w:p>
+      <w:pPr>
+        <w:pStyle w:val="ListParagraph"/>
+        <w:numPr>
+          <w:ilvl w:val="0"/>
+          <w:numId w:val="3"/>
+        </w:numPr>
+        <w:spacing w:after="240"/>
+        <w:rPr>
+          <w:rFonts w:ascii="Muli" w:hAnsi="Muli"/>
+          <w:sz w:val="28"/>
+          <w:szCs w:val="28"/>
+        </w:rPr>
+      </w:pPr>
+      <w:r>
+        <w:rPr>
+          <w:rFonts w:ascii="Muli" w:hAnsi="Muli"/>
+          <w:sz w:val="28"/>
+          <w:szCs w:val="28"/>
+        </w:rPr>
+        <w:t>Certified mail, which you can purchase at your local Post Office.</w:t>
+      </w:r>
     </w:p>
     <w:p>
       <w:pPr>
@@ -900,7 +871,6 @@
       <w:pPr>
         <w:jc w:val="center"/>
         <w:rPr>
-          <w:rFonts w:ascii="Muli" w:hAnsi="Muli"/>
           <w:b/>
           <w:bCs/>
           <w:sz w:val="28"/>
@@ -918,48 +888,13 @@
         <w:t>Do not send these instructions to the debt collector.</w:t>
       </w:r>
     </w:p>
-    <w:p>
-      <w:pPr>
-        <w:jc w:val="center"/>
-        <w:rPr>
-          <w:rFonts w:ascii="Muli" w:hAnsi="Muli"/>
-          <w:sz w:val="16"/>
-          <w:szCs w:val="16"/>
-        </w:rPr>
-      </w:pPr>
-    </w:p>
-    <w:p>
-      <w:pPr>
-        <w:jc w:val="center"/>
-        <w:rPr>
-          <w:b/>
-          <w:bCs/>
-          <w:sz w:val="28"/>
-          <w:szCs w:val="28"/>
-        </w:rPr>
-      </w:pPr>
-      <w:r>
-        <w:rPr>
-          <w:rFonts w:ascii="Muli" w:hAnsi="Muli"/>
-        </w:rPr>
-        <w:t xml:space="preserve">Illinois Legal Aid Online - </w:t>
-      </w:r>
-      <w:hyperlink r:id="rId13" w:history="1">
-        <w:r>
-          <w:rPr>
-            <w:rStyle w:val="Hyperlink"/>
-            <w:rFonts w:ascii="Muli" w:hAnsi="Muli"/>
-          </w:rPr>
-          <w:t>www.illinoislegalaid.org</w:t>
-        </w:r>
-      </w:hyperlink>
-    </w:p>
     <w:sectPr>
-      <w:footerReference w:type="first" r:id="rId14"/>
+      <w:footerReference w:type="first" r:id="rId13"/>
       <w:pgSz w:w="12240" w:h="15840"/>
-      <w:pgMar w:top="720" w:right="1152" w:bottom="432" w:left="1440" w:header="0" w:footer="0" w:gutter="0"/>
+      <w:pgMar w:top="864" w:right="1152" w:bottom="1152" w:left="1296" w:header="720" w:footer="720" w:gutter="0"/>
       <w:pgNumType w:start="1"/>
       <w:cols w:space="720"/>
+      <w:titlePg/>
       <w:docGrid w:linePitch="299"/>
     </w:sectPr>
   </w:body>
@@ -1001,6 +936,21 @@
         <w:rFonts w:ascii="Muli" w:hAnsi="Muli"/>
       </w:rPr>
     </w:pPr>
+    <w:r>
+      <w:rPr>
+        <w:rFonts w:ascii="Muli" w:hAnsi="Muli"/>
+      </w:rPr>
+      <w:t xml:space="preserve">Illinois Legal Aid Online - </w:t>
+    </w:r>
+    <w:hyperlink r:id="rId1" w:history="1">
+      <w:r>
+        <w:rPr>
+          <w:rStyle w:val="Hyperlink"/>
+          <w:rFonts w:ascii="Muli" w:hAnsi="Muli"/>
+        </w:rPr>
+        <w:t>www.illinoislegalaid.org</w:t>
+      </w:r>
+    </w:hyperlink>
   </w:p>
 </w:ftr>
 </file>
@@ -1234,11 +1184,127 @@
       </w:pPr>
     </w:lvl>
   </w:abstractNum>
-  <w:num w:numId="1" w16cid:durableId="299502993">
+  <w:abstractNum w:abstractNumId="2" w15:restartNumberingAfterBreak="0">
+    <w:nsid w:val="4D88301F"/>
+    <w:multiLevelType w:val="hybridMultilevel"/>
+    <w:tmpl w:val="8C44902A"/>
+    <w:lvl w:ilvl="0" w:tplc="04090001">
+      <w:start w:val="1"/>
+      <w:numFmt w:val="bullet"/>
+      <w:lvlText w:val=""/>
+      <w:lvlJc w:val="left"/>
+      <w:pPr>
+        <w:ind w:left="720" w:hanging="360"/>
+      </w:pPr>
+      <w:rPr>
+        <w:rFonts w:ascii="Symbol" w:hAnsi="Symbol" w:hint="default"/>
+      </w:rPr>
+    </w:lvl>
+    <w:lvl w:ilvl="1" w:tplc="04090003" w:tentative="1">
+      <w:start w:val="1"/>
+      <w:numFmt w:val="bullet"/>
+      <w:lvlText w:val="o"/>
+      <w:lvlJc w:val="left"/>
+      <w:pPr>
+        <w:ind w:left="1440" w:hanging="360"/>
+      </w:pPr>
+      <w:rPr>
+        <w:rFonts w:ascii="Courier New" w:hAnsi="Courier New" w:cs="Courier New" w:hint="default"/>
+      </w:rPr>
+    </w:lvl>
+    <w:lvl w:ilvl="2" w:tplc="04090005" w:tentative="1">
+      <w:start w:val="1"/>
+      <w:numFmt w:val="bullet"/>
+      <w:lvlText w:val=""/>
+      <w:lvlJc w:val="left"/>
+      <w:pPr>
+        <w:ind w:left="2160" w:hanging="360"/>
+      </w:pPr>
+      <w:rPr>
+        <w:rFonts w:ascii="Wingdings" w:hAnsi="Wingdings" w:hint="default"/>
+      </w:rPr>
+    </w:lvl>
+    <w:lvl w:ilvl="3" w:tplc="04090001" w:tentative="1">
+      <w:start w:val="1"/>
+      <w:numFmt w:val="bullet"/>
+      <w:lvlText w:val=""/>
+      <w:lvlJc w:val="left"/>
+      <w:pPr>
+        <w:ind w:left="2880" w:hanging="360"/>
+      </w:pPr>
+      <w:rPr>
+        <w:rFonts w:ascii="Symbol" w:hAnsi="Symbol" w:hint="default"/>
+      </w:rPr>
+    </w:lvl>
+    <w:lvl w:ilvl="4" w:tplc="04090003" w:tentative="1">
+      <w:start w:val="1"/>
+      <w:numFmt w:val="bullet"/>
+      <w:lvlText w:val="o"/>
+      <w:lvlJc w:val="left"/>
+      <w:pPr>
+        <w:ind w:left="3600" w:hanging="360"/>
+      </w:pPr>
+      <w:rPr>
+        <w:rFonts w:ascii="Courier New" w:hAnsi="Courier New" w:cs="Courier New" w:hint="default"/>
+      </w:rPr>
+    </w:lvl>
+    <w:lvl w:ilvl="5" w:tplc="04090005" w:tentative="1">
+      <w:start w:val="1"/>
+      <w:numFmt w:val="bullet"/>
+      <w:lvlText w:val=""/>
+      <w:lvlJc w:val="left"/>
+      <w:pPr>
+        <w:ind w:left="4320" w:hanging="360"/>
+      </w:pPr>
+      <w:rPr>
+        <w:rFonts w:ascii="Wingdings" w:hAnsi="Wingdings" w:hint="default"/>
+      </w:rPr>
+    </w:lvl>
+    <w:lvl w:ilvl="6" w:tplc="04090001" w:tentative="1">
+      <w:start w:val="1"/>
+      <w:numFmt w:val="bullet"/>
+      <w:lvlText w:val=""/>
+      <w:lvlJc w:val="left"/>
+      <w:pPr>
+        <w:ind w:left="5040" w:hanging="360"/>
+      </w:pPr>
+      <w:rPr>
+        <w:rFonts w:ascii="Symbol" w:hAnsi="Symbol" w:hint="default"/>
+      </w:rPr>
+    </w:lvl>
+    <w:lvl w:ilvl="7" w:tplc="04090003" w:tentative="1">
+      <w:start w:val="1"/>
+      <w:numFmt w:val="bullet"/>
+      <w:lvlText w:val="o"/>
+      <w:lvlJc w:val="left"/>
+      <w:pPr>
+        <w:ind w:left="5760" w:hanging="360"/>
+      </w:pPr>
+      <w:rPr>
+        <w:rFonts w:ascii="Courier New" w:hAnsi="Courier New" w:cs="Courier New" w:hint="default"/>
+      </w:rPr>
+    </w:lvl>
+    <w:lvl w:ilvl="8" w:tplc="04090005" w:tentative="1">
+      <w:start w:val="1"/>
+      <w:numFmt w:val="bullet"/>
+      <w:lvlText w:val=""/>
+      <w:lvlJc w:val="left"/>
+      <w:pPr>
+        <w:ind w:left="6480" w:hanging="360"/>
+      </w:pPr>
+      <w:rPr>
+        <w:rFonts w:ascii="Wingdings" w:hAnsi="Wingdings" w:hint="default"/>
+      </w:rPr>
+    </w:lvl>
+  </w:abstractNum>
+  <w:num w:numId="1" w16cid:durableId="149178880">
     <w:abstractNumId w:val="0"/>
   </w:num>
-  <w:num w:numId="2" w16cid:durableId="1972974087">
+  <w:num w:numId="2" w16cid:durableId="1123768011">
     <w:abstractNumId w:val="1"/>
+  </w:num>
+  <w:num w:numId="3" w16cid:durableId="452334601">
+    <w:abstractNumId w:val="2"/>
   </w:num>
 </w:numbering>
 </file>

</xml_diff>

<commit_message>
initial version ready for review
</commit_message>
<xml_diff>
--- a/docassemble/DebtCollectorLetter/data/templates/debt_collector_letter_instructions.docx
+++ b/docassemble/DebtCollectorLetter/data/templates/debt_collector_letter_instructions.docx
@@ -184,8 +184,8 @@
       <w:pPr>
         <w:rPr>
           <w:rFonts w:ascii="Muli" w:hAnsi="Muli"/>
-          <w:sz w:val="28"/>
-          <w:szCs w:val="28"/>
+          <w:sz w:val="16"/>
+          <w:szCs w:val="16"/>
         </w:rPr>
       </w:pPr>
     </w:p>
@@ -217,16 +217,16 @@
             <w:pPr>
               <w:rPr>
                 <w:rFonts w:ascii="Muli" w:hAnsi="Muli"/>
-                <w:sz w:val="28"/>
-                <w:szCs w:val="28"/>
+                <w:sz w:val="24"/>
+                <w:szCs w:val="24"/>
               </w:rPr>
             </w:pPr>
             <w:r>
               <w:rPr>
                 <w:rFonts w:ascii="Muli" w:hAnsi="Muli"/>
                 <w:noProof/>
-                <w:sz w:val="28"/>
-                <w:szCs w:val="28"/>
+                <w:sz w:val="24"/>
+                <w:szCs w:val="24"/>
               </w:rPr>
               <w:drawing>
                 <wp:inline distT="0" distB="0" distL="0" distR="0" wp14:anchorId="0EC7120F" wp14:editId="060C80AD">
@@ -275,15 +275,15 @@
             <w:pPr>
               <w:rPr>
                 <w:rFonts w:ascii="Muli" w:hAnsi="Muli"/>
-                <w:sz w:val="16"/>
-                <w:szCs w:val="16"/>
+                <w:sz w:val="24"/>
+                <w:szCs w:val="24"/>
               </w:rPr>
             </w:pPr>
             <w:r>
               <w:rPr>
                 <w:rFonts w:ascii="Muli" w:hAnsi="Muli"/>
-                <w:sz w:val="16"/>
-                <w:szCs w:val="16"/>
+                <w:sz w:val="24"/>
+                <w:szCs w:val="24"/>
               </w:rPr>
               <w:t xml:space="preserve"> </w:t>
             </w:r>
@@ -327,16 +327,16 @@
             <w:pPr>
               <w:rPr>
                 <w:rFonts w:ascii="Muli" w:hAnsi="Muli"/>
-                <w:sz w:val="28"/>
-                <w:szCs w:val="28"/>
+                <w:sz w:val="24"/>
+                <w:szCs w:val="24"/>
               </w:rPr>
             </w:pPr>
             <w:r>
               <w:rPr>
                 <w:rFonts w:ascii="Muli" w:hAnsi="Muli"/>
                 <w:noProof/>
-                <w:sz w:val="28"/>
-                <w:szCs w:val="28"/>
+                <w:sz w:val="24"/>
+                <w:szCs w:val="24"/>
               </w:rPr>
               <w:drawing>
                 <wp:inline distT="0" distB="0" distL="0" distR="0" wp14:anchorId="28B11B4E" wp14:editId="2D714A7E">
@@ -385,15 +385,15 @@
             <w:pPr>
               <w:rPr>
                 <w:rFonts w:ascii="Muli" w:hAnsi="Muli"/>
-                <w:sz w:val="16"/>
-                <w:szCs w:val="16"/>
+                <w:sz w:val="24"/>
+                <w:szCs w:val="24"/>
               </w:rPr>
             </w:pPr>
             <w:r>
               <w:rPr>
                 <w:rFonts w:ascii="Muli" w:hAnsi="Muli"/>
-                <w:sz w:val="16"/>
-                <w:szCs w:val="16"/>
+                <w:sz w:val="24"/>
+                <w:szCs w:val="24"/>
               </w:rPr>
               <w:t xml:space="preserve"> </w:t>
             </w:r>
@@ -453,16 +453,16 @@
             <w:pPr>
               <w:rPr>
                 <w:rFonts w:ascii="Muli" w:hAnsi="Muli"/>
-                <w:sz w:val="28"/>
-                <w:szCs w:val="28"/>
+                <w:sz w:val="24"/>
+                <w:szCs w:val="24"/>
               </w:rPr>
             </w:pPr>
             <w:r>
               <w:rPr>
                 <w:rFonts w:ascii="Muli" w:hAnsi="Muli"/>
                 <w:noProof/>
-                <w:sz w:val="28"/>
-                <w:szCs w:val="28"/>
+                <w:sz w:val="24"/>
+                <w:szCs w:val="24"/>
               </w:rPr>
               <w:drawing>
                 <wp:inline distT="0" distB="0" distL="0" distR="0" wp14:anchorId="6E437E5D" wp14:editId="2E53B7A3">
@@ -511,15 +511,15 @@
             <w:pPr>
               <w:rPr>
                 <w:rFonts w:ascii="Muli" w:hAnsi="Muli"/>
-                <w:sz w:val="16"/>
-                <w:szCs w:val="16"/>
+                <w:sz w:val="24"/>
+                <w:szCs w:val="24"/>
               </w:rPr>
             </w:pPr>
             <w:r>
               <w:rPr>
                 <w:rFonts w:ascii="Muli" w:hAnsi="Muli"/>
-                <w:sz w:val="16"/>
-                <w:szCs w:val="16"/>
+                <w:sz w:val="24"/>
+                <w:szCs w:val="24"/>
               </w:rPr>
               <w:t xml:space="preserve"> </w:t>
             </w:r>
@@ -579,16 +579,16 @@
             <w:pPr>
               <w:rPr>
                 <w:rFonts w:ascii="Muli" w:hAnsi="Muli"/>
-                <w:sz w:val="28"/>
-                <w:szCs w:val="28"/>
+                <w:sz w:val="24"/>
+                <w:szCs w:val="24"/>
               </w:rPr>
             </w:pPr>
             <w:r>
               <w:rPr>
                 <w:rFonts w:ascii="Muli" w:hAnsi="Muli"/>
                 <w:noProof/>
-                <w:sz w:val="28"/>
-                <w:szCs w:val="28"/>
+                <w:sz w:val="24"/>
+                <w:szCs w:val="24"/>
               </w:rPr>
               <w:drawing>
                 <wp:inline distT="0" distB="0" distL="0" distR="0" wp14:anchorId="5CB8B9CF" wp14:editId="35BD32FC">
@@ -676,22 +676,42 @@
               <w:t>. See below for important information about making a record of receipt.</w:t>
             </w:r>
           </w:p>
+          <w:p>
+            <w:pPr>
+              <w:pStyle w:val="ListParagraph"/>
+              <w:rPr>
+                <w:rFonts w:ascii="Muli" w:hAnsi="Muli"/>
+                <w:sz w:val="28"/>
+                <w:szCs w:val="28"/>
+              </w:rPr>
+            </w:pPr>
+            <w:r>
+              <w:rPr>
+                <w:rFonts w:ascii="Muli" w:hAnsi="Muli"/>
+                <w:b/>
+                <w:bCs/>
+                <w:sz w:val="28"/>
+                <w:szCs w:val="28"/>
+              </w:rPr>
+              <w:t>Do not send these instructions to the debt collector.</w:t>
+            </w:r>
+          </w:p>
         </w:tc>
       </w:tr>
     </w:tbl>
     <w:p>
       <w:pPr>
-        <w:spacing w:after="240"/>
-        <w:rPr>
-          <w:rFonts w:ascii="Muli" w:hAnsi="Muli"/>
-          <w:sz w:val="16"/>
-          <w:szCs w:val="16"/>
+        <w:rPr>
+          <w:rFonts w:ascii="Muli" w:hAnsi="Muli"/>
+          <w:b/>
+          <w:bCs/>
+          <w:sz w:val="24"/>
+          <w:szCs w:val="24"/>
         </w:rPr>
       </w:pPr>
     </w:p>
     <w:p>
       <w:pPr>
-        <w:spacing w:after="240"/>
         <w:rPr>
           <w:rFonts w:ascii="Muli" w:hAnsi="Muli"/>
           <w:sz w:val="28"/>
@@ -748,7 +768,6 @@
           <w:ilvl w:val="0"/>
           <w:numId w:val="3"/>
         </w:numPr>
-        <w:spacing w:after="240"/>
         <w:rPr>
           <w:rFonts w:ascii="Muli" w:hAnsi="Muli"/>
           <w:sz w:val="28"/>
@@ -771,7 +790,6 @@
           <w:ilvl w:val="0"/>
           <w:numId w:val="3"/>
         </w:numPr>
-        <w:spacing w:after="240"/>
         <w:rPr>
           <w:rFonts w:ascii="Muli" w:hAnsi="Muli"/>
           <w:sz w:val="28"/>
@@ -794,7 +812,6 @@
           <w:ilvl w:val="0"/>
           <w:numId w:val="3"/>
         </w:numPr>
-        <w:spacing w:after="240"/>
         <w:rPr>
           <w:rFonts w:ascii="Muli" w:hAnsi="Muli"/>
           <w:sz w:val="28"/>
@@ -812,12 +829,21 @@
     </w:p>
     <w:p>
       <w:pPr>
-        <w:spacing w:after="240"/>
+        <w:rPr>
+          <w:rFonts w:ascii="Muli" w:hAnsi="Muli"/>
+          <w:sz w:val="16"/>
+          <w:szCs w:val="16"/>
+        </w:rPr>
+      </w:pPr>
+    </w:p>
+    <w:p>
+      <w:pPr>
         <w:rPr>
           <w:rStyle w:val="Hyperlink"/>
-          <w:rFonts w:ascii="Muli" w:hAnsi="Muli"/>
+          <w:color w:val="auto"/>
           <w:sz w:val="28"/>
           <w:szCs w:val="28"/>
+          <w:u w:val="none"/>
         </w:rPr>
       </w:pPr>
       <w:r>
@@ -856,42 +882,10 @@
         </w:r>
       </w:hyperlink>
     </w:p>
-    <w:p>
-      <w:pPr>
-        <w:spacing w:line="240" w:lineRule="auto"/>
-        <w:rPr>
-          <w:rStyle w:val="Hyperlink"/>
-          <w:rFonts w:ascii="Muli" w:hAnsi="Muli"/>
-          <w:sz w:val="28"/>
-          <w:szCs w:val="28"/>
-        </w:rPr>
-      </w:pPr>
-    </w:p>
-    <w:p>
-      <w:pPr>
-        <w:jc w:val="center"/>
-        <w:rPr>
-          <w:b/>
-          <w:bCs/>
-          <w:sz w:val="28"/>
-          <w:szCs w:val="28"/>
-        </w:rPr>
-      </w:pPr>
-      <w:r>
-        <w:rPr>
-          <w:rFonts w:ascii="Muli" w:hAnsi="Muli"/>
-          <w:b/>
-          <w:bCs/>
-          <w:sz w:val="28"/>
-          <w:szCs w:val="28"/>
-        </w:rPr>
-        <w:t>Do not send these instructions to the debt collector.</w:t>
-      </w:r>
-    </w:p>
     <w:sectPr>
       <w:footerReference w:type="first" r:id="rId13"/>
       <w:pgSz w:w="12240" w:h="15840"/>
-      <w:pgMar w:top="864" w:right="1152" w:bottom="1152" w:left="1296" w:header="720" w:footer="720" w:gutter="0"/>
+      <w:pgMar w:top="720" w:right="864" w:bottom="432" w:left="1152" w:header="720" w:footer="432" w:gutter="0"/>
       <w:pgNumType w:start="1"/>
       <w:cols w:space="720"/>
       <w:titlePg/>
@@ -2073,6 +2067,18 @@
       <w:contextualSpacing/>
     </w:pPr>
   </w:style>
+  <w:style w:type="character" w:styleId="FollowedHyperlink">
+    <w:name w:val="FollowedHyperlink"/>
+    <w:basedOn w:val="DefaultParagraphFont"/>
+    <w:uiPriority w:val="99"/>
+    <w:semiHidden/>
+    <w:unhideWhenUsed/>
+    <w:rsid w:val="003614BF"/>
+    <w:rPr>
+      <w:color w:val="800080" w:themeColor="followedHyperlink"/>
+      <w:u w:val="single"/>
+    </w:rPr>
+  </w:style>
 </w:styles>
 </file>
 

</xml_diff>

<commit_message>
final version after incorporating feedback
</commit_message>
<xml_diff>
--- a/docassemble/DebtCollectorLetter/data/templates/debt_collector_letter_instructions.docx
+++ b/docassemble/DebtCollectorLetter/data/templates/debt_collector_letter_instructions.docx
@@ -802,7 +802,55 @@
           <w:sz w:val="28"/>
           <w:szCs w:val="28"/>
         </w:rPr>
-        <w:t>Email to the address the creditor stated could be used to receive letters, or</w:t>
+        <w:t xml:space="preserve">Email to the </w:t>
+      </w:r>
+      <w:r>
+        <w:rPr>
+          <w:rFonts w:ascii="Muli" w:hAnsi="Muli"/>
+          <w:sz w:val="28"/>
+          <w:szCs w:val="28"/>
+        </w:rPr>
+        <w:t xml:space="preserve">email </w:t>
+      </w:r>
+      <w:r>
+        <w:rPr>
+          <w:rFonts w:ascii="Muli" w:hAnsi="Muli"/>
+          <w:sz w:val="28"/>
+          <w:szCs w:val="28"/>
+        </w:rPr>
+        <w:t xml:space="preserve">address </w:t>
+      </w:r>
+      <w:r>
+        <w:rPr>
+          <w:rFonts w:ascii="Muli" w:hAnsi="Muli"/>
+          <w:sz w:val="28"/>
+          <w:szCs w:val="28"/>
+        </w:rPr>
+        <w:t xml:space="preserve">that </w:t>
+      </w:r>
+      <w:r>
+        <w:rPr>
+          <w:rFonts w:ascii="Muli" w:hAnsi="Muli"/>
+          <w:sz w:val="28"/>
+          <w:szCs w:val="28"/>
+        </w:rPr>
+        <w:t xml:space="preserve">the creditor </w:t>
+      </w:r>
+      <w:r>
+        <w:rPr>
+          <w:rFonts w:ascii="Muli" w:hAnsi="Muli"/>
+          <w:sz w:val="28"/>
+          <w:szCs w:val="28"/>
+        </w:rPr>
+        <w:t>said</w:t>
+      </w:r>
+      <w:r>
+        <w:rPr>
+          <w:rFonts w:ascii="Muli" w:hAnsi="Muli"/>
+          <w:sz w:val="28"/>
+          <w:szCs w:val="28"/>
+        </w:rPr>
+        <w:t xml:space="preserve"> could be used to receive letters, or</w:t>
       </w:r>
     </w:p>
     <w:p>
@@ -852,7 +900,15 @@
           <w:sz w:val="28"/>
           <w:szCs w:val="28"/>
         </w:rPr>
-        <w:t>The debt collector might sue you. Learn more about your rights</w:t>
+        <w:t xml:space="preserve">The debt collector might sue you. Learn more about </w:t>
+      </w:r>
+      <w:r>
+        <w:rPr>
+          <w:rFonts w:ascii="Muli" w:hAnsi="Muli"/>
+          <w:sz w:val="28"/>
+          <w:szCs w:val="28"/>
+        </w:rPr>
+        <w:t>responding to debt collectors</w:t>
       </w:r>
       <w:r>
         <w:rPr>
@@ -885,7 +941,7 @@
     <w:sectPr>
       <w:footerReference w:type="first" r:id="rId13"/>
       <w:pgSz w:w="12240" w:h="15840"/>
-      <w:pgMar w:top="720" w:right="864" w:bottom="432" w:left="1152" w:header="720" w:footer="432" w:gutter="0"/>
+      <w:pgMar w:top="720" w:right="864" w:bottom="432" w:left="864" w:header="720" w:footer="432" w:gutter="0"/>
       <w:pgNumType w:start="1"/>
       <w:cols w:space="720"/>
       <w:titlePg/>

</xml_diff>